<commit_message>
Version final para comprimir.
</commit_message>
<xml_diff>
--- a/Evaluacion Final.docx
+++ b/Evaluacion Final.docx
@@ -800,7 +800,7 @@
           <w:lang w:eastAsia="es-ES"/>
         </w:rPr>
         <w:pict>
-          <v:rect id="_x0000_i1028" style="width:0;height:1.5pt" o:hralign="center" o:hrstd="t" o:hr="t" fillcolor="#a0a0a0" stroked="f"/>
+          <v:rect id="_x0000_i1026" style="width:0;height:1.5pt" o:hralign="center" o:hrstd="t" o:hr="t" fillcolor="#a0a0a0" stroked="f"/>
         </w:pict>
       </w:r>
     </w:p>
@@ -1546,7 +1546,7 @@
           <w:lang w:eastAsia="es-ES"/>
         </w:rPr>
         <w:pict>
-          <v:rect id="_x0000_i1031" style="width:0;height:1.5pt" o:hralign="center" o:hrstd="t" o:hrnoshade="t" o:hr="t" fillcolor="#2b2b2d" stroked="f"/>
+          <v:rect id="_x0000_i1027" style="width:0;height:1.5pt" o:hralign="center" o:hrstd="t" o:hrnoshade="t" o:hr="t" fillcolor="#2b2b2d" stroked="f"/>
         </w:pict>
       </w:r>
     </w:p>
@@ -1984,6 +1984,294 @@
     </w:p>
     <w:p>
       <w:pPr>
+        <w:shd w:val="clear" w:color="auto" w:fill="FFFFFF"/>
+        <w:spacing w:after="0" w:line="240" w:lineRule="auto"/>
+        <w:textAlignment w:val="baseline"/>
+        <w:rPr>
+          <w:rFonts w:ascii="inherit" w:eastAsia="Times New Roman" w:hAnsi="inherit" w:cs="Times New Roman"/>
+          <w:color w:val="2B2B2D"/>
+          <w:sz w:val="21"/>
+          <w:szCs w:val="21"/>
+          <w:lang w:eastAsia="es-ES"/>
+        </w:rPr>
+      </w:pPr>
+      <w:r>
+        <w:rPr>
+          <w:rFonts w:ascii="inherit" w:eastAsia="Times New Roman" w:hAnsi="inherit" w:cs="Times New Roman"/>
+          <w:color w:val="2B2B2D"/>
+          <w:sz w:val="21"/>
+          <w:szCs w:val="21"/>
+          <w:lang w:eastAsia="es-ES"/>
+        </w:rPr>
+        <w:t>Hola nuevamente.</w:t>
+      </w:r>
+    </w:p>
+    <w:p>
+      <w:pPr>
+        <w:shd w:val="clear" w:color="auto" w:fill="FFFFFF"/>
+        <w:spacing w:after="0" w:line="240" w:lineRule="auto"/>
+        <w:textAlignment w:val="baseline"/>
+        <w:rPr>
+          <w:rFonts w:ascii="inherit" w:eastAsia="Times New Roman" w:hAnsi="inherit" w:cs="Times New Roman"/>
+          <w:color w:val="2B2B2D"/>
+          <w:sz w:val="21"/>
+          <w:szCs w:val="21"/>
+          <w:lang w:eastAsia="es-ES"/>
+        </w:rPr>
+      </w:pPr>
+      <w:r>
+        <w:rPr>
+          <w:rFonts w:ascii="inherit" w:eastAsia="Times New Roman" w:hAnsi="inherit" w:cs="Times New Roman"/>
+          <w:color w:val="2B2B2D"/>
+          <w:sz w:val="21"/>
+          <w:szCs w:val="21"/>
+          <w:lang w:eastAsia="es-ES"/>
+        </w:rPr>
+        <w:t xml:space="preserve">En esta oportunidad me gustaría comentarles un poco acerca de </w:t>
+      </w:r>
+      <w:r>
+        <w:rPr>
+          <w:rFonts w:ascii="inherit" w:eastAsia="Times New Roman" w:hAnsi="inherit" w:cs="Times New Roman"/>
+          <w:color w:val="2B2B2D"/>
+          <w:sz w:val="21"/>
+          <w:szCs w:val="21"/>
+          <w:lang w:eastAsia="es-ES"/>
+        </w:rPr>
+        <w:t>mí</w:t>
+      </w:r>
+      <w:r>
+        <w:rPr>
+          <w:rFonts w:ascii="inherit" w:eastAsia="Times New Roman" w:hAnsi="inherit" w:cs="Times New Roman"/>
+          <w:color w:val="2B2B2D"/>
+          <w:sz w:val="21"/>
+          <w:szCs w:val="21"/>
+          <w:lang w:eastAsia="es-ES"/>
+        </w:rPr>
+        <w:t xml:space="preserve">. Desde chico he realizado </w:t>
+      </w:r>
+      <w:r>
+        <w:rPr>
+          <w:rFonts w:ascii="inherit" w:eastAsia="Times New Roman" w:hAnsi="inherit" w:cs="Times New Roman"/>
+          <w:color w:val="2B2B2D"/>
+          <w:sz w:val="21"/>
+          <w:szCs w:val="21"/>
+          <w:lang w:eastAsia="es-ES"/>
+        </w:rPr>
+        <w:t>diferentes</w:t>
+      </w:r>
+      <w:r>
+        <w:rPr>
+          <w:rFonts w:ascii="inherit" w:eastAsia="Times New Roman" w:hAnsi="inherit" w:cs="Times New Roman"/>
+          <w:color w:val="2B2B2D"/>
+          <w:sz w:val="21"/>
+          <w:szCs w:val="21"/>
+          <w:lang w:eastAsia="es-ES"/>
+        </w:rPr>
+        <w:t xml:space="preserve"> </w:t>
+      </w:r>
+      <w:proofErr w:type="gramStart"/>
+      <w:r>
+        <w:rPr>
+          <w:rFonts w:ascii="inherit" w:eastAsia="Times New Roman" w:hAnsi="inherit" w:cs="Times New Roman"/>
+          <w:color w:val="2B2B2D"/>
+          <w:sz w:val="21"/>
+          <w:szCs w:val="21"/>
+          <w:lang w:eastAsia="es-ES"/>
+        </w:rPr>
+        <w:t>actividades</w:t>
+      </w:r>
+      <w:proofErr w:type="gramEnd"/>
+      <w:r>
+        <w:rPr>
+          <w:rFonts w:ascii="inherit" w:eastAsia="Times New Roman" w:hAnsi="inherit" w:cs="Times New Roman"/>
+          <w:color w:val="2B2B2D"/>
+          <w:sz w:val="21"/>
+          <w:szCs w:val="21"/>
+          <w:lang w:eastAsia="es-ES"/>
+        </w:rPr>
+        <w:t xml:space="preserve"> pero la que todavía persiste en el tiempo es la música, toco la guitarra y me gusta experimentar con diferentes instrumentos musicales como lo son el teclado y la </w:t>
+      </w:r>
+      <w:r>
+        <w:rPr>
+          <w:rFonts w:ascii="inherit" w:eastAsia="Times New Roman" w:hAnsi="inherit" w:cs="Times New Roman"/>
+          <w:color w:val="2B2B2D"/>
+          <w:sz w:val="21"/>
+          <w:szCs w:val="21"/>
+          <w:lang w:eastAsia="es-ES"/>
+        </w:rPr>
+        <w:t>armónica</w:t>
+      </w:r>
+      <w:r>
+        <w:rPr>
+          <w:rFonts w:ascii="inherit" w:eastAsia="Times New Roman" w:hAnsi="inherit" w:cs="Times New Roman"/>
+          <w:color w:val="2B2B2D"/>
+          <w:sz w:val="21"/>
+          <w:szCs w:val="21"/>
+          <w:lang w:eastAsia="es-ES"/>
+        </w:rPr>
+        <w:t xml:space="preserve"> por ejemplo.</w:t>
+      </w:r>
+    </w:p>
+    <w:p>
+      <w:pPr>
+        <w:shd w:val="clear" w:color="auto" w:fill="FFFFFF"/>
+        <w:spacing w:after="0" w:line="240" w:lineRule="auto"/>
+        <w:textAlignment w:val="baseline"/>
+        <w:rPr>
+          <w:rFonts w:ascii="inherit" w:eastAsia="Times New Roman" w:hAnsi="inherit" w:cs="Times New Roman"/>
+          <w:color w:val="2B2B2D"/>
+          <w:sz w:val="21"/>
+          <w:szCs w:val="21"/>
+          <w:lang w:eastAsia="es-ES"/>
+        </w:rPr>
+      </w:pPr>
+      <w:r>
+        <w:rPr>
+          <w:rFonts w:ascii="inherit" w:eastAsia="Times New Roman" w:hAnsi="inherit" w:cs="Times New Roman"/>
+          <w:color w:val="2B2B2D"/>
+          <w:sz w:val="21"/>
+          <w:szCs w:val="21"/>
+          <w:lang w:eastAsia="es-ES"/>
+        </w:rPr>
+        <w:t xml:space="preserve">Escucho muchos estilos de música y lo que </w:t>
+      </w:r>
+      <w:r>
+        <w:rPr>
+          <w:rFonts w:ascii="inherit" w:eastAsia="Times New Roman" w:hAnsi="inherit" w:cs="Times New Roman"/>
+          <w:color w:val="2B2B2D"/>
+          <w:sz w:val="21"/>
+          <w:szCs w:val="21"/>
+          <w:lang w:eastAsia="es-ES"/>
+        </w:rPr>
+        <w:t>más</w:t>
+      </w:r>
+      <w:r>
+        <w:rPr>
+          <w:rFonts w:ascii="inherit" w:eastAsia="Times New Roman" w:hAnsi="inherit" w:cs="Times New Roman"/>
+          <w:color w:val="2B2B2D"/>
+          <w:sz w:val="21"/>
+          <w:szCs w:val="21"/>
+          <w:lang w:eastAsia="es-ES"/>
+        </w:rPr>
+        <w:t xml:space="preserve"> me atrae de ella es la esencia en </w:t>
+      </w:r>
+      <w:proofErr w:type="spellStart"/>
+      <w:r>
+        <w:rPr>
+          <w:rFonts w:ascii="inherit" w:eastAsia="Times New Roman" w:hAnsi="inherit" w:cs="Times New Roman"/>
+          <w:color w:val="2B2B2D"/>
+          <w:sz w:val="21"/>
+          <w:szCs w:val="21"/>
+          <w:lang w:eastAsia="es-ES"/>
+        </w:rPr>
+        <w:t>si</w:t>
+      </w:r>
+      <w:proofErr w:type="spellEnd"/>
+      <w:r>
+        <w:rPr>
+          <w:rFonts w:ascii="inherit" w:eastAsia="Times New Roman" w:hAnsi="inherit" w:cs="Times New Roman"/>
+          <w:color w:val="2B2B2D"/>
+          <w:sz w:val="21"/>
+          <w:szCs w:val="21"/>
+          <w:lang w:eastAsia="es-ES"/>
+        </w:rPr>
+        <w:t>, es decir, lo que quiere transmitir, además de la diversidad de instrumentos y la organización para ejecutar determinado tema.</w:t>
+      </w:r>
+    </w:p>
+    <w:p>
+      <w:pPr>
+        <w:shd w:val="clear" w:color="auto" w:fill="FFFFFF"/>
+        <w:spacing w:after="0" w:line="240" w:lineRule="auto"/>
+        <w:textAlignment w:val="baseline"/>
+        <w:rPr>
+          <w:rFonts w:ascii="inherit" w:eastAsia="Times New Roman" w:hAnsi="inherit" w:cs="Times New Roman"/>
+          <w:color w:val="2B2B2D"/>
+          <w:sz w:val="21"/>
+          <w:szCs w:val="21"/>
+          <w:lang w:eastAsia="es-ES"/>
+        </w:rPr>
+      </w:pPr>
+      <w:r>
+        <w:rPr>
+          <w:rFonts w:ascii="inherit" w:eastAsia="Times New Roman" w:hAnsi="inherit" w:cs="Times New Roman"/>
+          <w:color w:val="2B2B2D"/>
+          <w:sz w:val="21"/>
+          <w:szCs w:val="21"/>
+          <w:lang w:eastAsia="es-ES"/>
+        </w:rPr>
+        <w:t>Trato de hacer ejercic</w:t>
+      </w:r>
+      <w:bookmarkStart w:id="0" w:name="_GoBack"/>
+      <w:bookmarkEnd w:id="0"/>
+      <w:r>
+        <w:rPr>
+          <w:rFonts w:ascii="inherit" w:eastAsia="Times New Roman" w:hAnsi="inherit" w:cs="Times New Roman"/>
+          <w:color w:val="2B2B2D"/>
+          <w:sz w:val="21"/>
+          <w:szCs w:val="21"/>
+          <w:lang w:eastAsia="es-ES"/>
+        </w:rPr>
+        <w:t>io de vez en cuanto, me gusta pensar en el progreso y</w:t>
+      </w:r>
+      <w:r>
+        <w:rPr>
+          <w:rFonts w:ascii="inherit" w:eastAsia="Times New Roman" w:hAnsi="inherit" w:cs="Times New Roman"/>
+          <w:color w:val="2B2B2D"/>
+          <w:sz w:val="21"/>
+          <w:szCs w:val="21"/>
+          <w:lang w:eastAsia="es-ES"/>
+        </w:rPr>
+        <w:t xml:space="preserve"> actualmente </w:t>
+      </w:r>
+      <w:proofErr w:type="spellStart"/>
+      <w:r>
+        <w:rPr>
+          <w:rFonts w:ascii="inherit" w:eastAsia="Times New Roman" w:hAnsi="inherit" w:cs="Times New Roman"/>
+          <w:color w:val="2B2B2D"/>
+          <w:sz w:val="21"/>
+          <w:szCs w:val="21"/>
+          <w:lang w:eastAsia="es-ES"/>
+        </w:rPr>
+        <w:t>next</w:t>
+      </w:r>
+      <w:proofErr w:type="spellEnd"/>
+      <w:r>
+        <w:rPr>
+          <w:rFonts w:ascii="inherit" w:eastAsia="Times New Roman" w:hAnsi="inherit" w:cs="Times New Roman"/>
+          <w:color w:val="2B2B2D"/>
+          <w:sz w:val="21"/>
+          <w:szCs w:val="21"/>
+          <w:lang w:eastAsia="es-ES"/>
+        </w:rPr>
+        <w:t xml:space="preserve"> u es uno de mis hobbies principales.</w:t>
+      </w:r>
+      <w:r>
+        <w:rPr>
+          <w:rFonts w:ascii="inherit" w:eastAsia="Times New Roman" w:hAnsi="inherit" w:cs="Times New Roman"/>
+          <w:color w:val="2B2B2D"/>
+          <w:sz w:val="21"/>
+          <w:szCs w:val="21"/>
+          <w:lang w:eastAsia="es-ES"/>
+        </w:rPr>
+        <w:t xml:space="preserve"> </w:t>
+      </w:r>
+    </w:p>
+    <w:p>
+      <w:pPr>
+        <w:shd w:val="clear" w:color="auto" w:fill="FFFFFF"/>
+        <w:spacing w:after="0" w:line="240" w:lineRule="auto"/>
+        <w:textAlignment w:val="baseline"/>
+        <w:rPr>
+          <w:rFonts w:ascii="inherit" w:eastAsia="Times New Roman" w:hAnsi="inherit" w:cs="Times New Roman"/>
+          <w:color w:val="2B2B2D"/>
+          <w:sz w:val="21"/>
+          <w:szCs w:val="21"/>
+          <w:lang w:eastAsia="es-ES"/>
+        </w:rPr>
+      </w:pPr>
+    </w:p>
+    <w:p>
+      <w:pPr>
         <w:numPr>
           <w:ilvl w:val="0"/>
           <w:numId w:val="3"/>
@@ -2145,7 +2433,7 @@
           <w:lang w:eastAsia="es-ES"/>
         </w:rPr>
         <w:pict>
-          <v:rect id="_x0000_i1034" style="width:0;height:1.5pt" o:hralign="center" o:hrstd="t" o:hrnoshade="t" o:hr="t" fillcolor="#2b2b2d" stroked="f"/>
+          <v:rect id="_x0000_i1028" style="width:0;height:1.5pt" o:hralign="center" o:hrstd="t" o:hrnoshade="t" o:hr="t" fillcolor="#2b2b2d" stroked="f"/>
         </w:pict>
       </w:r>
     </w:p>
@@ -2241,7 +2529,7 @@
           <w:lang w:eastAsia="es-ES"/>
         </w:rPr>
         <w:pict>
-          <v:rect id="_x0000_i1035" style="width:0;height:1.5pt" o:hralign="center" o:hrstd="t" o:hr="t" fillcolor="#a0a0a0" stroked="f"/>
+          <v:rect id="_x0000_i1029" style="width:0;height:1.5pt" o:hralign="center" o:hrstd="t" o:hr="t" fillcolor="#a0a0a0" stroked="f"/>
         </w:pict>
       </w:r>
     </w:p>
@@ -2489,8 +2777,6 @@
         </w:rPr>
         <w:t>entrega</w:t>
       </w:r>
-      <w:bookmarkStart w:id="0" w:name="_GoBack"/>
-      <w:bookmarkEnd w:id="0"/>
       <w:r>
         <w:rPr>
           <w:rFonts w:ascii="inherit" w:eastAsia="Times New Roman" w:hAnsi="inherit" w:cs="Times New Roman"/>
@@ -2889,6 +3175,118 @@
     </w:lvl>
   </w:abstractNum>
   <w:abstractNum w:abstractNumId="1" w15:restartNumberingAfterBreak="0">
+    <w:nsid w:val="21B96EE4"/>
+    <w:multiLevelType w:val="hybridMultilevel"/>
+    <w:tmpl w:val="EB62C490"/>
+    <w:lvl w:ilvl="0" w:tplc="114CDBE2">
+      <w:numFmt w:val="bullet"/>
+      <w:lvlText w:val="-"/>
+      <w:lvlJc w:val="left"/>
+      <w:pPr>
+        <w:ind w:left="720" w:hanging="360"/>
+      </w:pPr>
+      <w:rPr>
+        <w:rFonts w:ascii="inherit" w:eastAsia="Times New Roman" w:hAnsi="inherit" w:cs="Times New Roman" w:hint="default"/>
+      </w:rPr>
+    </w:lvl>
+    <w:lvl w:ilvl="1" w:tplc="0C0A0003" w:tentative="1">
+      <w:start w:val="1"/>
+      <w:numFmt w:val="bullet"/>
+      <w:lvlText w:val="o"/>
+      <w:lvlJc w:val="left"/>
+      <w:pPr>
+        <w:ind w:left="1440" w:hanging="360"/>
+      </w:pPr>
+      <w:rPr>
+        <w:rFonts w:ascii="Courier New" w:hAnsi="Courier New" w:cs="Courier New" w:hint="default"/>
+      </w:rPr>
+    </w:lvl>
+    <w:lvl w:ilvl="2" w:tplc="0C0A0005" w:tentative="1">
+      <w:start w:val="1"/>
+      <w:numFmt w:val="bullet"/>
+      <w:lvlText w:val=""/>
+      <w:lvlJc w:val="left"/>
+      <w:pPr>
+        <w:ind w:left="2160" w:hanging="360"/>
+      </w:pPr>
+      <w:rPr>
+        <w:rFonts w:ascii="Wingdings" w:hAnsi="Wingdings" w:hint="default"/>
+      </w:rPr>
+    </w:lvl>
+    <w:lvl w:ilvl="3" w:tplc="0C0A0001" w:tentative="1">
+      <w:start w:val="1"/>
+      <w:numFmt w:val="bullet"/>
+      <w:lvlText w:val=""/>
+      <w:lvlJc w:val="left"/>
+      <w:pPr>
+        <w:ind w:left="2880" w:hanging="360"/>
+      </w:pPr>
+      <w:rPr>
+        <w:rFonts w:ascii="Symbol" w:hAnsi="Symbol" w:hint="default"/>
+      </w:rPr>
+    </w:lvl>
+    <w:lvl w:ilvl="4" w:tplc="0C0A0003" w:tentative="1">
+      <w:start w:val="1"/>
+      <w:numFmt w:val="bullet"/>
+      <w:lvlText w:val="o"/>
+      <w:lvlJc w:val="left"/>
+      <w:pPr>
+        <w:ind w:left="3600" w:hanging="360"/>
+      </w:pPr>
+      <w:rPr>
+        <w:rFonts w:ascii="Courier New" w:hAnsi="Courier New" w:cs="Courier New" w:hint="default"/>
+      </w:rPr>
+    </w:lvl>
+    <w:lvl w:ilvl="5" w:tplc="0C0A0005" w:tentative="1">
+      <w:start w:val="1"/>
+      <w:numFmt w:val="bullet"/>
+      <w:lvlText w:val=""/>
+      <w:lvlJc w:val="left"/>
+      <w:pPr>
+        <w:ind w:left="4320" w:hanging="360"/>
+      </w:pPr>
+      <w:rPr>
+        <w:rFonts w:ascii="Wingdings" w:hAnsi="Wingdings" w:hint="default"/>
+      </w:rPr>
+    </w:lvl>
+    <w:lvl w:ilvl="6" w:tplc="0C0A0001" w:tentative="1">
+      <w:start w:val="1"/>
+      <w:numFmt w:val="bullet"/>
+      <w:lvlText w:val=""/>
+      <w:lvlJc w:val="left"/>
+      <w:pPr>
+        <w:ind w:left="5040" w:hanging="360"/>
+      </w:pPr>
+      <w:rPr>
+        <w:rFonts w:ascii="Symbol" w:hAnsi="Symbol" w:hint="default"/>
+      </w:rPr>
+    </w:lvl>
+    <w:lvl w:ilvl="7" w:tplc="0C0A0003" w:tentative="1">
+      <w:start w:val="1"/>
+      <w:numFmt w:val="bullet"/>
+      <w:lvlText w:val="o"/>
+      <w:lvlJc w:val="left"/>
+      <w:pPr>
+        <w:ind w:left="5760" w:hanging="360"/>
+      </w:pPr>
+      <w:rPr>
+        <w:rFonts w:ascii="Courier New" w:hAnsi="Courier New" w:cs="Courier New" w:hint="default"/>
+      </w:rPr>
+    </w:lvl>
+    <w:lvl w:ilvl="8" w:tplc="0C0A0005" w:tentative="1">
+      <w:start w:val="1"/>
+      <w:numFmt w:val="bullet"/>
+      <w:lvlText w:val=""/>
+      <w:lvlJc w:val="left"/>
+      <w:pPr>
+        <w:ind w:left="6480" w:hanging="360"/>
+      </w:pPr>
+      <w:rPr>
+        <w:rFonts w:ascii="Wingdings" w:hAnsi="Wingdings" w:hint="default"/>
+      </w:rPr>
+    </w:lvl>
+  </w:abstractNum>
+  <w:abstractNum w:abstractNumId="2" w15:restartNumberingAfterBreak="0">
     <w:nsid w:val="256E35C3"/>
     <w:multiLevelType w:val="multilevel"/>
     <w:tmpl w:val="617AFEC0"/>
@@ -3001,7 +3399,7 @@
       </w:pPr>
     </w:lvl>
   </w:abstractNum>
-  <w:abstractNum w:abstractNumId="2" w15:restartNumberingAfterBreak="0">
+  <w:abstractNum w:abstractNumId="3" w15:restartNumberingAfterBreak="0">
     <w:nsid w:val="4F1F21D8"/>
     <w:multiLevelType w:val="multilevel"/>
     <w:tmpl w:val="19AAEF42"/>
@@ -3118,7 +3516,7 @@
       </w:pPr>
     </w:lvl>
   </w:abstractNum>
-  <w:abstractNum w:abstractNumId="3" w15:restartNumberingAfterBreak="0">
+  <w:abstractNum w:abstractNumId="4" w15:restartNumberingAfterBreak="0">
     <w:nsid w:val="509243B5"/>
     <w:multiLevelType w:val="multilevel"/>
     <w:tmpl w:val="92844CD6"/>
@@ -3239,13 +3637,16 @@
     <w:abstractNumId w:val="0"/>
   </w:num>
   <w:num w:numId="2">
+    <w:abstractNumId w:val="4"/>
+  </w:num>
+  <w:num w:numId="3">
+    <w:abstractNumId w:val="2"/>
+  </w:num>
+  <w:num w:numId="4">
     <w:abstractNumId w:val="3"/>
   </w:num>
-  <w:num w:numId="3">
+  <w:num w:numId="5">
     <w:abstractNumId w:val="1"/>
-  </w:num>
-  <w:num w:numId="4">
-    <w:abstractNumId w:val="2"/>
   </w:num>
 </w:numbering>
 </file>
@@ -3753,6 +4154,17 @@
       <w:lang w:eastAsia="es-ES"/>
     </w:rPr>
   </w:style>
+  <w:style w:type="paragraph" w:styleId="Prrafodelista">
+    <w:name w:val="List Paragraph"/>
+    <w:basedOn w:val="Normal"/>
+    <w:uiPriority w:val="34"/>
+    <w:qFormat/>
+    <w:rsid w:val="003A1184"/>
+    <w:pPr>
+      <w:ind w:left="720"/>
+      <w:contextualSpacing/>
+    </w:pPr>
+  </w:style>
 </w:styles>
 </file>
 
@@ -4022,7 +4434,7 @@
 </file>
 
 <file path=customXml/itemProps1.xml><?xml version="1.0" encoding="utf-8"?>
-<ds:datastoreItem xmlns:ds="http://schemas.openxmlformats.org/officeDocument/2006/customXml" ds:itemID="{C4CA684A-3ECF-45F3-BD9F-3A15A9F438D5}">
+<ds:datastoreItem xmlns:ds="http://schemas.openxmlformats.org/officeDocument/2006/customXml" ds:itemID="{CC8C8FC5-906E-434A-9AA7-09FDDBA74416}">
   <ds:schemaRefs>
     <ds:schemaRef ds:uri="http://schemas.openxmlformats.org/officeDocument/2006/bibliography"/>
   </ds:schemaRefs>

</xml_diff>